<commit_message>
Sql & Script Datasource Input Types part 5
</commit_message>
<xml_diff>
--- a/bkend/reporting/src/main/external-resources/template/samples/reports/payslips/payslips-template.docx
+++ b/bkend/reporting/src/main/external-resources/template/samples/reports/payslips/payslips-template.docx
@@ -496,7 +496,9 @@
         </w:tc>
       </w:tr>
       <w:tr>
-        <w:trPr/>
+        <w:trPr>
+          <w:trHeight w:val="270" w:hRule="atLeast"/>
+        </w:trPr>
         <w:tc>
           <w:tcPr>
             <w:tcW w:w="4514" w:type="dxa"/>
@@ -553,7 +555,7 @@
                 <w:sz w:val="20"/>
                 <w:szCs w:val="20"/>
               </w:rPr>
-              <w:t>${col3?string("MM/dd/yy")!""}</w:t>
+              <w:t>${col3?is_date?then(col3?string("MM/dd/yy"), col3)!""}</w:t>
             </w:r>
           </w:p>
         </w:tc>

</xml_diff>